<commit_message>
correção de uma palavra
</commit_message>
<xml_diff>
--- a/Projeto_AED.docx
+++ b/Projeto_AED.docx
@@ -1,6 +1,6 @@
 
 <file path=word/document.xml><?xml version="1.0" encoding="utf-8"?>
-<w:document xmlns:wpc="http://schemas.microsoft.com/office/word/2010/wordprocessingCanvas" xmlns:mc="http://schemas.openxmlformats.org/markup-compatibility/2006" xmlns:o="urn:schemas-microsoft-com:office:office" xmlns:r="http://schemas.openxmlformats.org/officeDocument/2006/relationships" xmlns:m="http://schemas.openxmlformats.org/officeDocument/2006/math" xmlns:v="urn:schemas-microsoft-com:vml" xmlns:wp14="http://schemas.microsoft.com/office/word/2010/wordprocessingDrawing" xmlns:wp="http://schemas.openxmlformats.org/drawingml/2006/wordprocessingDrawing" xmlns:w10="urn:schemas-microsoft-com:office:word" xmlns:w="http://schemas.openxmlformats.org/wordprocessingml/2006/main" xmlns:w14="http://schemas.microsoft.com/office/word/2010/wordml" xmlns:w15="http://schemas.microsoft.com/office/word/2012/wordml" xmlns:wpg="http://schemas.microsoft.com/office/word/2010/wordprocessingGroup" xmlns:wpi="http://schemas.microsoft.com/office/word/2010/wordprocessingInk" xmlns:wne="http://schemas.microsoft.com/office/word/2006/wordml" xmlns:wps="http://schemas.microsoft.com/office/word/2010/wordprocessingShape" mc:Ignorable="w14 w15 wp14">
+<w:document xmlns:wpc="http://schemas.microsoft.com/office/word/2010/wordprocessingCanvas" xmlns:cx="http://schemas.microsoft.com/office/drawing/2014/chartex" xmlns:cx1="http://schemas.microsoft.com/office/drawing/2015/9/8/chartex" xmlns:cx2="http://schemas.microsoft.com/office/drawing/2015/10/21/chartex" xmlns:cx3="http://schemas.microsoft.com/office/drawing/2016/5/9/chartex" xmlns:cx4="http://schemas.microsoft.com/office/drawing/2016/5/10/chartex" xmlns:cx5="http://schemas.microsoft.com/office/drawing/2016/5/11/chartex" xmlns:cx6="http://schemas.microsoft.com/office/drawing/2016/5/12/chartex" xmlns:cx7="http://schemas.microsoft.com/office/drawing/2016/5/13/chartex" xmlns:cx8="http://schemas.microsoft.com/office/drawing/2016/5/14/chartex" xmlns:mc="http://schemas.openxmlformats.org/markup-compatibility/2006" xmlns:aink="http://schemas.microsoft.com/office/drawing/2016/ink" xmlns:am3d="http://schemas.microsoft.com/office/drawing/2017/model3d" xmlns:o="urn:schemas-microsoft-com:office:office" xmlns:r="http://schemas.openxmlformats.org/officeDocument/2006/relationships" xmlns:m="http://schemas.openxmlformats.org/officeDocument/2006/math" xmlns:v="urn:schemas-microsoft-com:vml" xmlns:wp14="http://schemas.microsoft.com/office/word/2010/wordprocessingDrawing" xmlns:wp="http://schemas.openxmlformats.org/drawingml/2006/wordprocessingDrawing" xmlns:w10="urn:schemas-microsoft-com:office:word" xmlns:w="http://schemas.openxmlformats.org/wordprocessingml/2006/main" xmlns:w14="http://schemas.microsoft.com/office/word/2010/wordml" xmlns:w15="http://schemas.microsoft.com/office/word/2012/wordml" xmlns:w16cex="http://schemas.microsoft.com/office/word/2018/wordml/cex" xmlns:w16cid="http://schemas.microsoft.com/office/word/2016/wordml/cid" xmlns:w16="http://schemas.microsoft.com/office/word/2018/wordml" xmlns:w16se="http://schemas.microsoft.com/office/word/2015/wordml/symex" xmlns:wpg="http://schemas.microsoft.com/office/word/2010/wordprocessingGroup" xmlns:wpi="http://schemas.microsoft.com/office/word/2010/wordprocessingInk" xmlns:wne="http://schemas.microsoft.com/office/word/2006/wordml" xmlns:wps="http://schemas.microsoft.com/office/word/2010/wordprocessingShape" mc:Ignorable="w14 w15 w16se w16cid w16 w16cex wp14">
   <w:body>
     <w:p>
       <w:pPr>
@@ -530,7 +530,23 @@
           <w:sz w:val="24"/>
           <w:szCs w:val="24"/>
         </w:rPr>
-        <w:t>No âmbito da Unidade Curricular de Algoritmia e Estruturas de Dados, do 1º ano da Licenciatura em Tecnologias e Sistemas de Informação para a Web do Politécnico do Porto, foi proposto a cada grupo de trabalho o desenvolvimento de uma aplicação tendo em conta os cenários apresentados, utilizando o software abordado nas aulas, Python. O objetivo foca-se na criação de uma aplicação do género da App “todoist”, que funcione como um gestor de tarefas.</w:t>
+        <w:t>No âmbito da Unidade Curricular de Algoritmia e Estruturas de Dados, do 1º ano da Licenciatura em Tecnologias e Sistemas de Informação para a Web do Politécnico do Porto, foi proposto a cada grupo de trabalho o desenvolvimento de uma aplicação tendo em conta os cenários apresentados, utilizando o software abordado nas aulas, Python. O objetivo foca-se na criação de uma aplicação do género da App “todo</w:t>
+      </w:r>
+      <w:r>
+        <w:rPr>
+          <w:rFonts w:ascii="Porto Serif Light" w:hAnsi="Porto Serif Light" w:cs="Arial"/>
+          <w:sz w:val="24"/>
+          <w:szCs w:val="24"/>
+        </w:rPr>
+        <w:t>l</w:t>
+      </w:r>
+      <w:r>
+        <w:rPr>
+          <w:rFonts w:ascii="Porto Serif Light" w:hAnsi="Porto Serif Light" w:cs="Arial"/>
+          <w:sz w:val="24"/>
+          <w:szCs w:val="24"/>
+        </w:rPr>
+        <w:t>ist”, que funcione como um gestor de tarefas.</w:t>
       </w:r>
     </w:p>
     <w:p>
@@ -1318,7 +1334,7 @@
           <w:sz w:val="24"/>
           <w:szCs w:val="24"/>
         </w:rPr>
-        <w:t xml:space="preserve">Imagem 14 – Opções </w:t>
+        <w:t>Imagem 14 – Opções de tarefas…………………………………………………………………………………</w:t>
       </w:r>
       <w:proofErr w:type="gramStart"/>
       <w:r>
@@ -1327,7 +1343,7 @@
           <w:sz w:val="24"/>
           <w:szCs w:val="24"/>
         </w:rPr>
-        <w:t>de  tarefas</w:t>
+        <w:t>…….</w:t>
       </w:r>
       <w:proofErr w:type="gramEnd"/>
       <w:r>
@@ -1336,7 +1352,7 @@
           <w:sz w:val="24"/>
           <w:szCs w:val="24"/>
         </w:rPr>
-        <w:t>……………………………………………………………………………………….……9</w:t>
+        <w:t>……9</w:t>
       </w:r>
     </w:p>
     <w:p>
@@ -1393,7 +1409,7 @@
           <w:sz w:val="24"/>
           <w:szCs w:val="24"/>
         </w:rPr>
-        <w:t>Imagem 17 – Opções de estados………</w:t>
+        <w:t>Imagem 17 – Opções de estados…</w:t>
       </w:r>
       <w:proofErr w:type="gramStart"/>
       <w:r>
@@ -1402,7 +1418,7 @@
           <w:sz w:val="24"/>
           <w:szCs w:val="24"/>
         </w:rPr>
-        <w:t>.</w:t>
+        <w:t>…….</w:t>
       </w:r>
       <w:proofErr w:type="gramEnd"/>
       <w:r>
@@ -1430,7 +1446,7 @@
           <w:sz w:val="24"/>
           <w:szCs w:val="24"/>
         </w:rPr>
-        <w:t>Imagem 18 – Editar tarefas………</w:t>
+        <w:t>Imagem 18 – Editar tarefas…</w:t>
       </w:r>
       <w:proofErr w:type="gramStart"/>
       <w:r>
@@ -1439,7 +1455,7 @@
           <w:sz w:val="24"/>
           <w:szCs w:val="24"/>
         </w:rPr>
-        <w:t>..</w:t>
+        <w:t>…….</w:t>
       </w:r>
       <w:proofErr w:type="gramEnd"/>
       <w:r>
@@ -1448,7 +1464,7 @@
           <w:sz w:val="24"/>
           <w:szCs w:val="24"/>
         </w:rPr>
-        <w:t>…………………………………………………………………………………………11</w:t>
+        <w:t>.…………………………………………………………………………………………11</w:t>
       </w:r>
     </w:p>
     <w:p>
@@ -1467,7 +1483,7 @@
           <w:sz w:val="24"/>
           <w:szCs w:val="24"/>
         </w:rPr>
-        <w:t>Imagem 19 – Selecionar imagem…</w:t>
+        <w:t xml:space="preserve">Imagem 19 – Selecionar </w:t>
       </w:r>
       <w:proofErr w:type="gramStart"/>
       <w:r>
@@ -1476,7 +1492,7 @@
           <w:sz w:val="24"/>
           <w:szCs w:val="24"/>
         </w:rPr>
-        <w:t>.</w:t>
+        <w:t>imagem….</w:t>
       </w:r>
       <w:proofErr w:type="gramEnd"/>
       <w:r>
@@ -8589,7 +8605,7 @@
           <w:szCs w:val="24"/>
           <w:lang w:val="en-GB"/>
         </w:rPr>
-        <w:t>Error ”</w:t>
+        <w:t>Error ”unicodeescape</w:t>
       </w:r>
       <w:proofErr w:type="gramEnd"/>
       <w:r>
@@ -8599,9 +8615,8 @@
           <w:szCs w:val="24"/>
           <w:lang w:val="en-GB"/>
         </w:rPr>
-        <w:t>unicodeescape" codec can't decode bytes… Cannot open text files in Python 3 [duplicate]</w:t>
-      </w:r>
-      <w:proofErr w:type="gramStart"/>
+        <w:t>" codec can't decode bytes… Cannot open text files in Python 3 [duplicate]</w:t>
+      </w:r>
       <w:r>
         <w:rPr>
           <w:rFonts w:ascii="inherit" w:hAnsi="inherit" w:cs="Arial"/>
@@ -8612,7 +8627,6 @@
         </w:rPr>
         <w:t>.</w:t>
       </w:r>
-      <w:proofErr w:type="gramEnd"/>
       <w:r>
         <w:rPr>
           <w:rFonts w:ascii="inherit" w:hAnsi="inherit" w:cs="Arial"/>
@@ -8641,8 +8655,6 @@
           <w:szCs w:val="24"/>
         </w:rPr>
       </w:pPr>
-      <w:bookmarkStart w:id="0" w:name="_GoBack"/>
-      <w:bookmarkEnd w:id="0"/>
     </w:p>
     <w:p>
       <w:pPr>
@@ -8667,7 +8679,7 @@
 </file>
 
 <file path=word/endnotes.xml><?xml version="1.0" encoding="utf-8"?>
-<w:endnotes xmlns:wpc="http://schemas.microsoft.com/office/word/2010/wordprocessingCanvas" xmlns:mc="http://schemas.openxmlformats.org/markup-compatibility/2006" xmlns:o="urn:schemas-microsoft-com:office:office" xmlns:r="http://schemas.openxmlformats.org/officeDocument/2006/relationships" xmlns:m="http://schemas.openxmlformats.org/officeDocument/2006/math" xmlns:v="urn:schemas-microsoft-com:vml" xmlns:wp14="http://schemas.microsoft.com/office/word/2010/wordprocessingDrawing" xmlns:wp="http://schemas.openxmlformats.org/drawingml/2006/wordprocessingDrawing" xmlns:w10="urn:schemas-microsoft-com:office:word" xmlns:w="http://schemas.openxmlformats.org/wordprocessingml/2006/main" xmlns:w14="http://schemas.microsoft.com/office/word/2010/wordml" xmlns:w15="http://schemas.microsoft.com/office/word/2012/wordml" xmlns:wpg="http://schemas.microsoft.com/office/word/2010/wordprocessingGroup" xmlns:wpi="http://schemas.microsoft.com/office/word/2010/wordprocessingInk" xmlns:wne="http://schemas.microsoft.com/office/word/2006/wordml" xmlns:wps="http://schemas.microsoft.com/office/word/2010/wordprocessingShape" mc:Ignorable="w14 w15 wp14">
+<w:endnotes xmlns:wpc="http://schemas.microsoft.com/office/word/2010/wordprocessingCanvas" xmlns:cx="http://schemas.microsoft.com/office/drawing/2014/chartex" xmlns:cx1="http://schemas.microsoft.com/office/drawing/2015/9/8/chartex" xmlns:cx2="http://schemas.microsoft.com/office/drawing/2015/10/21/chartex" xmlns:cx3="http://schemas.microsoft.com/office/drawing/2016/5/9/chartex" xmlns:cx4="http://schemas.microsoft.com/office/drawing/2016/5/10/chartex" xmlns:cx5="http://schemas.microsoft.com/office/drawing/2016/5/11/chartex" xmlns:cx6="http://schemas.microsoft.com/office/drawing/2016/5/12/chartex" xmlns:cx7="http://schemas.microsoft.com/office/drawing/2016/5/13/chartex" xmlns:cx8="http://schemas.microsoft.com/office/drawing/2016/5/14/chartex" xmlns:mc="http://schemas.openxmlformats.org/markup-compatibility/2006" xmlns:aink="http://schemas.microsoft.com/office/drawing/2016/ink" xmlns:am3d="http://schemas.microsoft.com/office/drawing/2017/model3d" xmlns:o="urn:schemas-microsoft-com:office:office" xmlns:r="http://schemas.openxmlformats.org/officeDocument/2006/relationships" xmlns:m="http://schemas.openxmlformats.org/officeDocument/2006/math" xmlns:v="urn:schemas-microsoft-com:vml" xmlns:wp14="http://schemas.microsoft.com/office/word/2010/wordprocessingDrawing" xmlns:wp="http://schemas.openxmlformats.org/drawingml/2006/wordprocessingDrawing" xmlns:w10="urn:schemas-microsoft-com:office:word" xmlns:w="http://schemas.openxmlformats.org/wordprocessingml/2006/main" xmlns:w14="http://schemas.microsoft.com/office/word/2010/wordml" xmlns:w15="http://schemas.microsoft.com/office/word/2012/wordml" xmlns:w16cex="http://schemas.microsoft.com/office/word/2018/wordml/cex" xmlns:w16cid="http://schemas.microsoft.com/office/word/2016/wordml/cid" xmlns:w16="http://schemas.microsoft.com/office/word/2018/wordml" xmlns:w16se="http://schemas.microsoft.com/office/word/2015/wordml/symex" xmlns:wpg="http://schemas.microsoft.com/office/word/2010/wordprocessingGroup" xmlns:wpi="http://schemas.microsoft.com/office/word/2010/wordprocessingInk" xmlns:wne="http://schemas.microsoft.com/office/word/2006/wordml" xmlns:wps="http://schemas.microsoft.com/office/word/2010/wordprocessingShape" mc:Ignorable="w14 w15 w16se w16cid w16 w16cex wp14">
   <w:endnote w:type="separator" w:id="-1">
     <w:p>
       <w:pPr>
@@ -8692,7 +8704,7 @@
 </file>
 
 <file path=word/footer1.xml><?xml version="1.0" encoding="utf-8"?>
-<w:ftr xmlns:wpc="http://schemas.microsoft.com/office/word/2010/wordprocessingCanvas" xmlns:mc="http://schemas.openxmlformats.org/markup-compatibility/2006" xmlns:o="urn:schemas-microsoft-com:office:office" xmlns:r="http://schemas.openxmlformats.org/officeDocument/2006/relationships" xmlns:m="http://schemas.openxmlformats.org/officeDocument/2006/math" xmlns:v="urn:schemas-microsoft-com:vml" xmlns:wp14="http://schemas.microsoft.com/office/word/2010/wordprocessingDrawing" xmlns:wp="http://schemas.openxmlformats.org/drawingml/2006/wordprocessingDrawing" xmlns:w10="urn:schemas-microsoft-com:office:word" xmlns:w="http://schemas.openxmlformats.org/wordprocessingml/2006/main" xmlns:w14="http://schemas.microsoft.com/office/word/2010/wordml" xmlns:w15="http://schemas.microsoft.com/office/word/2012/wordml" xmlns:wpg="http://schemas.microsoft.com/office/word/2010/wordprocessingGroup" xmlns:wpi="http://schemas.microsoft.com/office/word/2010/wordprocessingInk" xmlns:wne="http://schemas.microsoft.com/office/word/2006/wordml" xmlns:wps="http://schemas.microsoft.com/office/word/2010/wordprocessingShape" mc:Ignorable="w14 w15 wp14">
+<w:ftr xmlns:wpc="http://schemas.microsoft.com/office/word/2010/wordprocessingCanvas" xmlns:cx="http://schemas.microsoft.com/office/drawing/2014/chartex" xmlns:cx1="http://schemas.microsoft.com/office/drawing/2015/9/8/chartex" xmlns:cx2="http://schemas.microsoft.com/office/drawing/2015/10/21/chartex" xmlns:cx3="http://schemas.microsoft.com/office/drawing/2016/5/9/chartex" xmlns:cx4="http://schemas.microsoft.com/office/drawing/2016/5/10/chartex" xmlns:cx5="http://schemas.microsoft.com/office/drawing/2016/5/11/chartex" xmlns:cx6="http://schemas.microsoft.com/office/drawing/2016/5/12/chartex" xmlns:cx7="http://schemas.microsoft.com/office/drawing/2016/5/13/chartex" xmlns:cx8="http://schemas.microsoft.com/office/drawing/2016/5/14/chartex" xmlns:mc="http://schemas.openxmlformats.org/markup-compatibility/2006" xmlns:aink="http://schemas.microsoft.com/office/drawing/2016/ink" xmlns:am3d="http://schemas.microsoft.com/office/drawing/2017/model3d" xmlns:o="urn:schemas-microsoft-com:office:office" xmlns:r="http://schemas.openxmlformats.org/officeDocument/2006/relationships" xmlns:m="http://schemas.openxmlformats.org/officeDocument/2006/math" xmlns:v="urn:schemas-microsoft-com:vml" xmlns:wp14="http://schemas.microsoft.com/office/word/2010/wordprocessingDrawing" xmlns:wp="http://schemas.openxmlformats.org/drawingml/2006/wordprocessingDrawing" xmlns:w10="urn:schemas-microsoft-com:office:word" xmlns:w="http://schemas.openxmlformats.org/wordprocessingml/2006/main" xmlns:w14="http://schemas.microsoft.com/office/word/2010/wordml" xmlns:w15="http://schemas.microsoft.com/office/word/2012/wordml" xmlns:w16cex="http://schemas.microsoft.com/office/word/2018/wordml/cex" xmlns:w16cid="http://schemas.microsoft.com/office/word/2016/wordml/cid" xmlns:w16="http://schemas.microsoft.com/office/word/2018/wordml" xmlns:w16se="http://schemas.microsoft.com/office/word/2015/wordml/symex" xmlns:wpg="http://schemas.microsoft.com/office/word/2010/wordprocessingGroup" xmlns:wpi="http://schemas.microsoft.com/office/word/2010/wordprocessingInk" xmlns:wne="http://schemas.microsoft.com/office/word/2006/wordml" xmlns:wps="http://schemas.microsoft.com/office/word/2010/wordprocessingShape" mc:Ignorable="w14 w15 w16se w16cid w16 w16cex wp14">
   <w:sdt>
     <w:sdtPr>
       <w:rPr>
@@ -8775,7 +8787,7 @@
 </file>
 
 <file path=word/footnotes.xml><?xml version="1.0" encoding="utf-8"?>
-<w:footnotes xmlns:wpc="http://schemas.microsoft.com/office/word/2010/wordprocessingCanvas" xmlns:mc="http://schemas.openxmlformats.org/markup-compatibility/2006" xmlns:o="urn:schemas-microsoft-com:office:office" xmlns:r="http://schemas.openxmlformats.org/officeDocument/2006/relationships" xmlns:m="http://schemas.openxmlformats.org/officeDocument/2006/math" xmlns:v="urn:schemas-microsoft-com:vml" xmlns:wp14="http://schemas.microsoft.com/office/word/2010/wordprocessingDrawing" xmlns:wp="http://schemas.openxmlformats.org/drawingml/2006/wordprocessingDrawing" xmlns:w10="urn:schemas-microsoft-com:office:word" xmlns:w="http://schemas.openxmlformats.org/wordprocessingml/2006/main" xmlns:w14="http://schemas.microsoft.com/office/word/2010/wordml" xmlns:w15="http://schemas.microsoft.com/office/word/2012/wordml" xmlns:wpg="http://schemas.microsoft.com/office/word/2010/wordprocessingGroup" xmlns:wpi="http://schemas.microsoft.com/office/word/2010/wordprocessingInk" xmlns:wne="http://schemas.microsoft.com/office/word/2006/wordml" xmlns:wps="http://schemas.microsoft.com/office/word/2010/wordprocessingShape" mc:Ignorable="w14 w15 wp14">
+<w:footnotes xmlns:wpc="http://schemas.microsoft.com/office/word/2010/wordprocessingCanvas" xmlns:cx="http://schemas.microsoft.com/office/drawing/2014/chartex" xmlns:cx1="http://schemas.microsoft.com/office/drawing/2015/9/8/chartex" xmlns:cx2="http://schemas.microsoft.com/office/drawing/2015/10/21/chartex" xmlns:cx3="http://schemas.microsoft.com/office/drawing/2016/5/9/chartex" xmlns:cx4="http://schemas.microsoft.com/office/drawing/2016/5/10/chartex" xmlns:cx5="http://schemas.microsoft.com/office/drawing/2016/5/11/chartex" xmlns:cx6="http://schemas.microsoft.com/office/drawing/2016/5/12/chartex" xmlns:cx7="http://schemas.microsoft.com/office/drawing/2016/5/13/chartex" xmlns:cx8="http://schemas.microsoft.com/office/drawing/2016/5/14/chartex" xmlns:mc="http://schemas.openxmlformats.org/markup-compatibility/2006" xmlns:aink="http://schemas.microsoft.com/office/drawing/2016/ink" xmlns:am3d="http://schemas.microsoft.com/office/drawing/2017/model3d" xmlns:o="urn:schemas-microsoft-com:office:office" xmlns:r="http://schemas.openxmlformats.org/officeDocument/2006/relationships" xmlns:m="http://schemas.openxmlformats.org/officeDocument/2006/math" xmlns:v="urn:schemas-microsoft-com:vml" xmlns:wp14="http://schemas.microsoft.com/office/word/2010/wordprocessingDrawing" xmlns:wp="http://schemas.openxmlformats.org/drawingml/2006/wordprocessingDrawing" xmlns:w10="urn:schemas-microsoft-com:office:word" xmlns:w="http://schemas.openxmlformats.org/wordprocessingml/2006/main" xmlns:w14="http://schemas.microsoft.com/office/word/2010/wordml" xmlns:w15="http://schemas.microsoft.com/office/word/2012/wordml" xmlns:w16cex="http://schemas.microsoft.com/office/word/2018/wordml/cex" xmlns:w16cid="http://schemas.microsoft.com/office/word/2016/wordml/cid" xmlns:w16="http://schemas.microsoft.com/office/word/2018/wordml" xmlns:w16se="http://schemas.microsoft.com/office/word/2015/wordml/symex" xmlns:wpg="http://schemas.microsoft.com/office/word/2010/wordprocessingGroup" xmlns:wpi="http://schemas.microsoft.com/office/word/2010/wordprocessingInk" xmlns:wne="http://schemas.microsoft.com/office/word/2006/wordml" xmlns:wps="http://schemas.microsoft.com/office/word/2010/wordprocessingShape" mc:Ignorable="w14 w15 w16se w16cid w16 w16cex wp14">
   <w:footnote w:type="separator" w:id="-1">
     <w:p>
       <w:pPr>
@@ -8800,8 +8812,8 @@
 </file>
 
 <file path=word/numbering.xml><?xml version="1.0" encoding="utf-8"?>
-<w:numbering xmlns:wpc="http://schemas.microsoft.com/office/word/2010/wordprocessingCanvas" xmlns:mc="http://schemas.openxmlformats.org/markup-compatibility/2006" xmlns:o="urn:schemas-microsoft-com:office:office" xmlns:r="http://schemas.openxmlformats.org/officeDocument/2006/relationships" xmlns:m="http://schemas.openxmlformats.org/officeDocument/2006/math" xmlns:v="urn:schemas-microsoft-com:vml" xmlns:wp14="http://schemas.microsoft.com/office/word/2010/wordprocessingDrawing" xmlns:wp="http://schemas.openxmlformats.org/drawingml/2006/wordprocessingDrawing" xmlns:w10="urn:schemas-microsoft-com:office:word" xmlns:w="http://schemas.openxmlformats.org/wordprocessingml/2006/main" xmlns:w14="http://schemas.microsoft.com/office/word/2010/wordml" xmlns:w15="http://schemas.microsoft.com/office/word/2012/wordml" xmlns:wpg="http://schemas.microsoft.com/office/word/2010/wordprocessingGroup" xmlns:wpi="http://schemas.microsoft.com/office/word/2010/wordprocessingInk" xmlns:wne="http://schemas.microsoft.com/office/word/2006/wordml" xmlns:wps="http://schemas.microsoft.com/office/word/2010/wordprocessingShape" mc:Ignorable="w14 w15 wp14">
-  <w:abstractNum w:abstractNumId="0">
+<w:numbering xmlns:wpc="http://schemas.microsoft.com/office/word/2010/wordprocessingCanvas" xmlns:cx="http://schemas.microsoft.com/office/drawing/2014/chartex" xmlns:cx1="http://schemas.microsoft.com/office/drawing/2015/9/8/chartex" xmlns:cx2="http://schemas.microsoft.com/office/drawing/2015/10/21/chartex" xmlns:cx3="http://schemas.microsoft.com/office/drawing/2016/5/9/chartex" xmlns:cx4="http://schemas.microsoft.com/office/drawing/2016/5/10/chartex" xmlns:cx5="http://schemas.microsoft.com/office/drawing/2016/5/11/chartex" xmlns:cx6="http://schemas.microsoft.com/office/drawing/2016/5/12/chartex" xmlns:cx7="http://schemas.microsoft.com/office/drawing/2016/5/13/chartex" xmlns:cx8="http://schemas.microsoft.com/office/drawing/2016/5/14/chartex" xmlns:mc="http://schemas.openxmlformats.org/markup-compatibility/2006" xmlns:aink="http://schemas.microsoft.com/office/drawing/2016/ink" xmlns:am3d="http://schemas.microsoft.com/office/drawing/2017/model3d" xmlns:o="urn:schemas-microsoft-com:office:office" xmlns:r="http://schemas.openxmlformats.org/officeDocument/2006/relationships" xmlns:m="http://schemas.openxmlformats.org/officeDocument/2006/math" xmlns:v="urn:schemas-microsoft-com:vml" xmlns:wp14="http://schemas.microsoft.com/office/word/2010/wordprocessingDrawing" xmlns:wp="http://schemas.openxmlformats.org/drawingml/2006/wordprocessingDrawing" xmlns:w10="urn:schemas-microsoft-com:office:word" xmlns:w="http://schemas.openxmlformats.org/wordprocessingml/2006/main" xmlns:w14="http://schemas.microsoft.com/office/word/2010/wordml" xmlns:w15="http://schemas.microsoft.com/office/word/2012/wordml" xmlns:w16cex="http://schemas.microsoft.com/office/word/2018/wordml/cex" xmlns:w16cid="http://schemas.microsoft.com/office/word/2016/wordml/cid" xmlns:w16="http://schemas.microsoft.com/office/word/2018/wordml" xmlns:w16se="http://schemas.microsoft.com/office/word/2015/wordml/symex" xmlns:wpg="http://schemas.microsoft.com/office/word/2010/wordprocessingGroup" xmlns:wpi="http://schemas.microsoft.com/office/word/2010/wordprocessingInk" xmlns:wne="http://schemas.microsoft.com/office/word/2006/wordml" xmlns:wps="http://schemas.microsoft.com/office/word/2010/wordprocessingShape" mc:Ignorable="w14 w15 w16se w16cid w16 w16cex wp14">
+  <w:abstractNum w:abstractNumId="0" w15:restartNumberingAfterBreak="0">
     <w:nsid w:val="668419F6"/>
     <w:multiLevelType w:val="hybridMultilevel"/>
     <w:tmpl w:val="4FACE83A"/>
@@ -8914,7 +8926,7 @@
       </w:rPr>
     </w:lvl>
   </w:abstractNum>
-  <w:abstractNum w:abstractNumId="1">
+  <w:abstractNum w:abstractNumId="1" w15:restartNumberingAfterBreak="0">
     <w:nsid w:val="6CD86343"/>
     <w:multiLevelType w:val="hybridMultilevel"/>
     <w:tmpl w:val="7458CCA8"/>
@@ -9037,7 +9049,7 @@
 </file>
 
 <file path=word/styles.xml><?xml version="1.0" encoding="utf-8"?>
-<w:styles xmlns:mc="http://schemas.openxmlformats.org/markup-compatibility/2006" xmlns:r="http://schemas.openxmlformats.org/officeDocument/2006/relationships" xmlns:w="http://schemas.openxmlformats.org/wordprocessingml/2006/main" xmlns:w14="http://schemas.microsoft.com/office/word/2010/wordml" xmlns:w15="http://schemas.microsoft.com/office/word/2012/wordml" mc:Ignorable="w14 w15">
+<w:styles xmlns:mc="http://schemas.openxmlformats.org/markup-compatibility/2006" xmlns:r="http://schemas.openxmlformats.org/officeDocument/2006/relationships" xmlns:w="http://schemas.openxmlformats.org/wordprocessingml/2006/main" xmlns:w14="http://schemas.microsoft.com/office/word/2010/wordml" xmlns:w15="http://schemas.microsoft.com/office/word/2012/wordml" xmlns:w16cex="http://schemas.microsoft.com/office/word/2018/wordml/cex" xmlns:w16cid="http://schemas.microsoft.com/office/word/2016/wordml/cid" xmlns:w16="http://schemas.microsoft.com/office/word/2018/wordml" xmlns:w16se="http://schemas.microsoft.com/office/word/2015/wordml/symex" mc:Ignorable="w14 w15 w16se w16cid w16 w16cex">
   <w:docDefaults>
     <w:rPrDefault>
       <w:rPr>
@@ -9053,7 +9065,7 @@
       </w:pPr>
     </w:pPrDefault>
   </w:docDefaults>
-  <w:latentStyles w:defLockedState="0" w:defUIPriority="99" w:defSemiHidden="0" w:defUnhideWhenUsed="0" w:defQFormat="0" w:count="371">
+  <w:latentStyles w:defLockedState="0" w:defUIPriority="99" w:defSemiHidden="0" w:defUnhideWhenUsed="0" w:defQFormat="0" w:count="376">
     <w:lsdException w:name="Normal" w:uiPriority="0" w:qFormat="1"/>
     <w:lsdException w:name="heading 1" w:uiPriority="9" w:qFormat="1"/>
     <w:lsdException w:name="heading 2" w:semiHidden="1" w:uiPriority="9" w:unhideWhenUsed="1" w:qFormat="1"/>
@@ -9159,7 +9171,6 @@
     <w:lsdException w:name="HTML Sample" w:semiHidden="1" w:unhideWhenUsed="1"/>
     <w:lsdException w:name="HTML Typewriter" w:semiHidden="1" w:unhideWhenUsed="1"/>
     <w:lsdException w:name="HTML Variable" w:semiHidden="1" w:unhideWhenUsed="1"/>
-    <w:lsdException w:name="Normal Table" w:semiHidden="1" w:unhideWhenUsed="1"/>
     <w:lsdException w:name="annotation subject" w:semiHidden="1" w:unhideWhenUsed="1"/>
     <w:lsdException w:name="No List" w:semiHidden="1" w:unhideWhenUsed="1"/>
     <w:lsdException w:name="Outline List 1" w:semiHidden="1" w:unhideWhenUsed="1"/>
@@ -9202,11 +9213,8 @@
     <w:lsdException w:name="Table Contemporary" w:semiHidden="1" w:unhideWhenUsed="1"/>
     <w:lsdException w:name="Table Elegant" w:semiHidden="1" w:unhideWhenUsed="1"/>
     <w:lsdException w:name="Table Professional" w:semiHidden="1" w:unhideWhenUsed="1"/>
-    <w:lsdException w:name="Table Subtle 1" w:semiHidden="1" w:unhideWhenUsed="1"/>
     <w:lsdException w:name="Table Subtle 2" w:semiHidden="1" w:unhideWhenUsed="1"/>
     <w:lsdException w:name="Table Web 1" w:semiHidden="1" w:unhideWhenUsed="1"/>
-    <w:lsdException w:name="Table Web 2" w:semiHidden="1" w:unhideWhenUsed="1"/>
-    <w:lsdException w:name="Table Web 3" w:semiHidden="1" w:unhideWhenUsed="1"/>
     <w:lsdException w:name="Balloon Text" w:semiHidden="1" w:unhideWhenUsed="1"/>
     <w:lsdException w:name="Table Grid" w:uiPriority="59"/>
     <w:lsdException w:name="Table Theme" w:semiHidden="1" w:unhideWhenUsed="1"/>
@@ -9425,17 +9433,22 @@
     <w:lsdException w:name="List Table 5 Dark Accent 6" w:uiPriority="50"/>
     <w:lsdException w:name="List Table 6 Colorful Accent 6" w:uiPriority="51"/>
     <w:lsdException w:name="List Table 7 Colorful Accent 6" w:uiPriority="52"/>
+    <w:lsdException w:name="Mention" w:semiHidden="1" w:unhideWhenUsed="1"/>
+    <w:lsdException w:name="Smart Hyperlink" w:semiHidden="1" w:unhideWhenUsed="1"/>
+    <w:lsdException w:name="Hashtag" w:semiHidden="1" w:unhideWhenUsed="1"/>
+    <w:lsdException w:name="Unresolved Mention" w:semiHidden="1" w:unhideWhenUsed="1"/>
+    <w:lsdException w:name="Smart Link" w:semiHidden="1" w:unhideWhenUsed="1"/>
   </w:latentStyles>
   <w:style w:type="paragraph" w:default="1" w:styleId="Normal">
     <w:name w:val="Normal"/>
     <w:qFormat/>
     <w:rsid w:val="004E5701"/>
   </w:style>
-  <w:style w:type="paragraph" w:styleId="Cabealho1">
+  <w:style w:type="paragraph" w:styleId="Ttulo1">
     <w:name w:val="heading 1"/>
     <w:basedOn w:val="Normal"/>
     <w:next w:val="Normal"/>
-    <w:link w:val="Cabealho1Carter"/>
+    <w:link w:val="Ttulo1Carter"/>
     <w:uiPriority w:val="9"/>
     <w:qFormat/>
     <w:rsid w:val="00280A5F"/>
@@ -9456,6 +9469,7 @@
   <w:style w:type="character" w:default="1" w:styleId="Tipodeletrapredefinidodopargrafo">
     <w:name w:val="Default Paragraph Font"/>
     <w:uiPriority w:val="1"/>
+    <w:semiHidden/>
     <w:unhideWhenUsed/>
   </w:style>
   <w:style w:type="table" w:default="1" w:styleId="Tabelanormal">
@@ -9523,7 +9537,7 @@
     <w:uiPriority w:val="99"/>
     <w:rsid w:val="00B545D3"/>
   </w:style>
-  <w:style w:type="table" w:styleId="Tabelacomgrelha">
+  <w:style w:type="table" w:styleId="TabelacomGrelha">
     <w:name w:val="Table Grid"/>
     <w:basedOn w:val="Tabelanormal"/>
     <w:uiPriority w:val="59"/>
@@ -9532,7 +9546,6 @@
       <w:spacing w:after="0" w:line="240" w:lineRule="auto"/>
     </w:pPr>
     <w:tblPr>
-      <w:tblInd w:w="0" w:type="dxa"/>
       <w:tblBorders>
         <w:top w:val="single" w:sz="4" w:space="0" w:color="auto"/>
         <w:left w:val="single" w:sz="4" w:space="0" w:color="auto"/>
@@ -9541,18 +9554,12 @@
         <w:insideH w:val="single" w:sz="4" w:space="0" w:color="auto"/>
         <w:insideV w:val="single" w:sz="4" w:space="0" w:color="auto"/>
       </w:tblBorders>
-      <w:tblCellMar>
-        <w:top w:w="0" w:type="dxa"/>
-        <w:left w:w="108" w:type="dxa"/>
-        <w:bottom w:w="0" w:type="dxa"/>
-        <w:right w:w="108" w:type="dxa"/>
-      </w:tblCellMar>
     </w:tblPr>
   </w:style>
-  <w:style w:type="character" w:customStyle="1" w:styleId="Cabealho1Carter">
-    <w:name w:val="Cabeçalho 1 Caráter"/>
+  <w:style w:type="character" w:customStyle="1" w:styleId="Ttulo1Carter">
+    <w:name w:val="Título 1 Caráter"/>
     <w:basedOn w:val="Tipodeletrapredefinidodopargrafo"/>
-    <w:link w:val="Cabealho1"/>
+    <w:link w:val="Ttulo1"/>
     <w:uiPriority w:val="9"/>
     <w:rsid w:val="00280A5F"/>
     <w:rPr>

</xml_diff>